<commit_message>
Update CV generator and clean up temporary files
</commit_message>
<xml_diff>
--- a/example_template.docx
+++ b/example_template.docx
@@ -165,6 +165,12 @@
           <w:bCs/>
         </w:rPr>
         <w:tab/>
+      </w:r>
+      <w:r>
+        <w:rPr>
+          <w:b/>
+          <w:bCs/>
+        </w:rPr>
         <w:t>{{JOB_LOCATION}}</w:t>
       </w:r>
     </w:p>

</xml_diff>

<commit_message>
Add PDF output capability
</commit_message>
<xml_diff>
--- a/example_template.docx
+++ b/example_template.docx
@@ -82,7 +82,7 @@
           <w:ilvl w:val="0"/>
           <w:numId w:val="15"/>
         </w:numPr>
-        <w:spacing w:after="120"/>
+        <w:spacing w:after="80"/>
       </w:pPr>
       <w:r>
         <w:t>{{KEY_ACHIEVEMENTS}}</w:t>
@@ -111,7 +111,7 @@
           <w:ilvl w:val="0"/>
           <w:numId w:val="14"/>
         </w:numPr>
-        <w:spacing w:after="120"/>
+        <w:spacing w:after="80"/>
       </w:pPr>
       <w:r>
         <w:t>{{TECHNICAL_STACK}}</w:t>
@@ -146,7 +146,7 @@
         <w:tabs>
           <w:tab w:val="right" w:pos="10800"/>
         </w:tabs>
-        <w:spacing w:after="40"/>
+        <w:spacing w:after="80"/>
         <w:rPr>
           <w:b/>
           <w:bCs/>
@@ -179,7 +179,7 @@
         <w:tabs>
           <w:tab w:val="right" w:pos="10800"/>
         </w:tabs>
-        <w:spacing w:after="40"/>
+        <w:spacing w:after="80"/>
       </w:pPr>
       <w:r>
         <w:t>{{POSITION}}</w:t>
@@ -196,7 +196,7 @@
           <w:ilvl w:val="0"/>
           <w:numId w:val="14"/>
         </w:numPr>
-        <w:spacing w:after="40"/>
+        <w:spacing w:after="80"/>
       </w:pPr>
       <w:r>
         <w:t>{{DESCRIPTION}}</w:t>
@@ -248,7 +248,7 @@
         <w:tabs>
           <w:tab w:val="right" w:pos="10800"/>
         </w:tabs>
-        <w:spacing w:after="40"/>
+        <w:spacing w:after="80"/>
       </w:pPr>
       <w:r>
         <w:rPr>
@@ -272,7 +272,7 @@
           <w:ilvl w:val="0"/>
           <w:numId w:val="14"/>
         </w:numPr>
-        <w:spacing w:after="40"/>
+        <w:spacing w:after="80"/>
       </w:pPr>
       <w:r>
         <w:t>{{DESCRIPTION}}</w:t>

</xml_diff>

<commit_message>
Update CV generator: modify README, cv_generator.py, and template; remove generated files
</commit_message>
<xml_diff>
--- a/example_template.docx
+++ b/example_template.docx
@@ -186,6 +186,12 @@
       </w:r>
       <w:r>
         <w:tab/>
+      </w:r>
+      <w:r>
+        <w:rPr>
+          <w:i/>
+          <w:iCs/>
+        </w:rPr>
         <w:t>{{TIME}}</w:t>
       </w:r>
     </w:p>
@@ -262,6 +268,12 @@
       </w:r>
       <w:r>
         <w:tab/>
+      </w:r>
+      <w:r>
+        <w:rPr>
+          <w:i/>
+          <w:iCs/>
+        </w:rPr>
         <w:t>{{TIME}}</w:t>
       </w:r>
     </w:p>

</xml_diff>